<commit_message>
Dr najmi suggested title
</commit_message>
<xml_diff>
--- a/My Notes/Summary of Definitions.docx
+++ b/My Notes/Summary of Definitions.docx
@@ -902,6 +902,11 @@
     </w:p>
     <w:p>
       <w:pPr>
+        <w:pStyle w:val="ListParagraph"/>
+        <w:numPr>
+          <w:ilvl w:val="0"/>
+          <w:numId w:val="4"/>
+        </w:numPr>
         <w:rPr>
           <w:rFonts w:asciiTheme="majorBidi" w:hAnsiTheme="majorBidi" w:cstheme="majorBidi"/>
           <w:sz w:val="28"/>
@@ -916,8 +921,1821 @@
         </w:rPr>
         <w:t>Proactiveness as one of the primary attributes of organizational agility needs to forecast the demand of the company, which marketing can help us in this case!</w:t>
       </w:r>
+    </w:p>
+    <w:p>
+      <w:pPr>
+        <w:pStyle w:val="ListParagraph"/>
+        <w:numPr>
+          <w:ilvl w:val="0"/>
+          <w:numId w:val="4"/>
+        </w:numPr>
+        <w:rPr>
+          <w:rFonts w:asciiTheme="majorBidi" w:hAnsiTheme="majorBidi" w:cstheme="majorBidi"/>
+          <w:sz w:val="28"/>
+          <w:szCs w:val="28"/>
+        </w:rPr>
+      </w:pPr>
+      <w:r>
+        <w:rPr>
+          <w:rFonts w:asciiTheme="majorBidi" w:hAnsiTheme="majorBidi" w:cstheme="majorBidi"/>
+          <w:sz w:val="28"/>
+          <w:szCs w:val="28"/>
+        </w:rPr>
+        <w:t>Based on the below picture agility results in market advantage!</w:t>
+      </w:r>
+      <w:r>
+        <w:rPr>
+          <w:rFonts w:asciiTheme="majorBidi" w:hAnsiTheme="majorBidi" w:cstheme="majorBidi"/>
+          <w:sz w:val="28"/>
+          <w:szCs w:val="28"/>
+        </w:rPr>
+        <w:br/>
+      </w:r>
+      <w:r>
+        <w:rPr>
+          <w:i/>
+          <w:iCs/>
+          <w:noProof/>
+          <w:sz w:val="28"/>
+          <w:szCs w:val="28"/>
+        </w:rPr>
+        <w:drawing>
+          <wp:inline distT="0" distB="0" distL="0" distR="0" wp14:anchorId="19700252" wp14:editId="328279CC">
+            <wp:extent cx="4391025" cy="2802620"/>
+            <wp:effectExtent l="0" t="0" r="0" b="0"/>
+            <wp:docPr id="1" name="Picture 1"/>
+            <wp:cNvGraphicFramePr>
+              <a:graphicFrameLocks xmlns:a="http://schemas.openxmlformats.org/drawingml/2006/main" noChangeAspect="1"/>
+            </wp:cNvGraphicFramePr>
+            <a:graphic xmlns:a="http://schemas.openxmlformats.org/drawingml/2006/main">
+              <a:graphicData uri="http://schemas.openxmlformats.org/drawingml/2006/picture">
+                <pic:pic xmlns:pic="http://schemas.openxmlformats.org/drawingml/2006/picture">
+                  <pic:nvPicPr>
+                    <pic:cNvPr id="0" name="Picture 1"/>
+                    <pic:cNvPicPr>
+                      <a:picLocks noChangeAspect="1" noChangeArrowheads="1"/>
+                    </pic:cNvPicPr>
+                  </pic:nvPicPr>
+                  <pic:blipFill>
+                    <a:blip r:embed="rId5">
+                      <a:extLst>
+                        <a:ext uri="{28A0092B-C50C-407E-A947-70E740481C1C}">
+                          <a14:useLocalDpi xmlns:a14="http://schemas.microsoft.com/office/drawing/2010/main" val="0"/>
+                        </a:ext>
+                      </a:extLst>
+                    </a:blip>
+                    <a:srcRect/>
+                    <a:stretch>
+                      <a:fillRect/>
+                    </a:stretch>
+                  </pic:blipFill>
+                  <pic:spPr bwMode="auto">
+                    <a:xfrm>
+                      <a:off x="0" y="0"/>
+                      <a:ext cx="4409537" cy="2814436"/>
+                    </a:xfrm>
+                    <a:prstGeom prst="rect">
+                      <a:avLst/>
+                    </a:prstGeom>
+                    <a:noFill/>
+                    <a:ln>
+                      <a:noFill/>
+                    </a:ln>
+                  </pic:spPr>
+                </pic:pic>
+              </a:graphicData>
+            </a:graphic>
+          </wp:inline>
+        </w:drawing>
+      </w:r>
+    </w:p>
+    <w:p>
+      <w:pPr>
+        <w:pStyle w:val="ListParagraph"/>
+        <w:numPr>
+          <w:ilvl w:val="0"/>
+          <w:numId w:val="4"/>
+        </w:numPr>
+        <w:rPr>
+          <w:rFonts w:asciiTheme="majorBidi" w:hAnsiTheme="majorBidi" w:cstheme="majorBidi"/>
+          <w:b/>
+          <w:bCs/>
+          <w:sz w:val="28"/>
+          <w:szCs w:val="28"/>
+        </w:rPr>
+      </w:pPr>
+      <w:r>
+        <w:rPr>
+          <w:rFonts w:asciiTheme="majorBidi" w:hAnsiTheme="majorBidi" w:cstheme="majorBidi"/>
+          <w:b/>
+          <w:bCs/>
+          <w:i/>
+          <w:iCs/>
+          <w:sz w:val="28"/>
+          <w:szCs w:val="28"/>
+        </w:rPr>
+        <w:t>Scientists working in this field have still not reached a consensus on the best method for measuring agility</w:t>
+      </w:r>
+    </w:p>
+    <w:p>
+      <w:pPr>
+        <w:pStyle w:val="ListParagraph"/>
+        <w:numPr>
+          <w:ilvl w:val="0"/>
+          <w:numId w:val="4"/>
+        </w:numPr>
+        <w:rPr>
+          <w:rFonts w:asciiTheme="majorBidi" w:hAnsiTheme="majorBidi" w:cstheme="majorBidi"/>
+          <w:b/>
+          <w:bCs/>
+          <w:sz w:val="28"/>
+          <w:szCs w:val="28"/>
+        </w:rPr>
+      </w:pPr>
+      <w:r>
+        <w:rPr>
+          <w:rFonts w:asciiTheme="majorBidi" w:hAnsiTheme="majorBidi" w:cstheme="majorBidi"/>
+          <w:sz w:val="28"/>
+          <w:szCs w:val="28"/>
+        </w:rPr>
+        <w:t xml:space="preserve">The marketing element of the ASF provides a logical and structured approach to help SMEs to become more proactive in their marketplaces (Figure 3). As a first step, an assessment tool is provided, so that managers can assess their marketing capabilities in a non-critical way. This is followed by coaching sessions, to show how a market-oriented approach can provide some degree of control over the company’s future. Once a commitment is made to make the most of marketing, an analysis of the product portfolio is carried out, taking account of company capabilities and constraints. Segments to be targeted are </w:t>
+      </w:r>
+      <w:proofErr w:type="spellStart"/>
+      <w:r>
+        <w:rPr>
+          <w:rFonts w:asciiTheme="majorBidi" w:hAnsiTheme="majorBidi" w:cstheme="majorBidi"/>
+          <w:sz w:val="28"/>
+          <w:szCs w:val="28"/>
+        </w:rPr>
+        <w:t>analysed</w:t>
+      </w:r>
+      <w:proofErr w:type="spellEnd"/>
+      <w:r>
+        <w:rPr>
+          <w:rFonts w:asciiTheme="majorBidi" w:hAnsiTheme="majorBidi" w:cstheme="majorBidi"/>
+          <w:sz w:val="28"/>
+          <w:szCs w:val="28"/>
+        </w:rPr>
+        <w:t xml:space="preserve"> to provide an understanding of  </w:t>
+      </w:r>
+      <w:r>
+        <w:rPr>
+          <w:rFonts w:asciiTheme="majorBidi" w:hAnsiTheme="majorBidi" w:cstheme="majorBidi"/>
+          <w:sz w:val="28"/>
+          <w:szCs w:val="28"/>
+        </w:rPr>
+        <w:lastRenderedPageBreak/>
+        <w:t>c</w:t>
+      </w:r>
+      <w:r>
+        <w:rPr>
+          <w:rFonts w:asciiTheme="majorBidi" w:hAnsiTheme="majorBidi" w:cstheme="majorBidi"/>
+          <w:sz w:val="28"/>
+          <w:szCs w:val="28"/>
+        </w:rPr>
+        <w:t>ustomer and competitor forces within the industry, and lists of potential customers are then targeted. Finally, the company is assisted in the launch of the marketing and sales campaign</w:t>
+      </w:r>
+      <w:r>
+        <w:rPr>
+          <w:noProof/>
+        </w:rPr>
+        <w:drawing>
+          <wp:inline distT="0" distB="0" distL="0" distR="0" wp14:anchorId="1087DF7F" wp14:editId="4795BAB7">
+            <wp:extent cx="4858603" cy="1563474"/>
+            <wp:effectExtent l="0" t="0" r="0" b="0"/>
+            <wp:docPr id="2" name="Picture 2"/>
+            <wp:cNvGraphicFramePr>
+              <a:graphicFrameLocks xmlns:a="http://schemas.openxmlformats.org/drawingml/2006/main" noChangeAspect="1"/>
+            </wp:cNvGraphicFramePr>
+            <a:graphic xmlns:a="http://schemas.openxmlformats.org/drawingml/2006/main">
+              <a:graphicData uri="http://schemas.openxmlformats.org/drawingml/2006/picture">
+                <pic:pic xmlns:pic="http://schemas.openxmlformats.org/drawingml/2006/picture">
+                  <pic:nvPicPr>
+                    <pic:cNvPr id="0" name="Picture 2"/>
+                    <pic:cNvPicPr>
+                      <a:picLocks noChangeAspect="1" noChangeArrowheads="1"/>
+                    </pic:cNvPicPr>
+                  </pic:nvPicPr>
+                  <pic:blipFill>
+                    <a:blip r:embed="rId6">
+                      <a:extLst>
+                        <a:ext uri="{28A0092B-C50C-407E-A947-70E740481C1C}">
+                          <a14:useLocalDpi xmlns:a14="http://schemas.microsoft.com/office/drawing/2010/main" val="0"/>
+                        </a:ext>
+                      </a:extLst>
+                    </a:blip>
+                    <a:srcRect/>
+                    <a:stretch>
+                      <a:fillRect/>
+                    </a:stretch>
+                  </pic:blipFill>
+                  <pic:spPr bwMode="auto">
+                    <a:xfrm>
+                      <a:off x="0" y="0"/>
+                      <a:ext cx="4873440" cy="1568248"/>
+                    </a:xfrm>
+                    <a:prstGeom prst="rect">
+                      <a:avLst/>
+                    </a:prstGeom>
+                    <a:noFill/>
+                    <a:ln>
+                      <a:noFill/>
+                    </a:ln>
+                  </pic:spPr>
+                </pic:pic>
+              </a:graphicData>
+            </a:graphic>
+          </wp:inline>
+        </w:drawing>
+      </w:r>
+      <w:r>
+        <w:rPr>
+          <w:rFonts w:asciiTheme="majorBidi" w:hAnsiTheme="majorBidi" w:cstheme="majorBidi"/>
+          <w:sz w:val="28"/>
+          <w:szCs w:val="28"/>
+        </w:rPr>
+        <w:br/>
+      </w:r>
+    </w:p>
+    <w:p>
+      <w:pPr>
+        <w:pStyle w:val="ListParagraph"/>
+        <w:numPr>
+          <w:ilvl w:val="0"/>
+          <w:numId w:val="4"/>
+        </w:numPr>
+        <w:rPr>
+          <w:rFonts w:asciiTheme="majorBidi" w:hAnsiTheme="majorBidi" w:cstheme="majorBidi"/>
+          <w:sz w:val="28"/>
+          <w:szCs w:val="28"/>
+        </w:rPr>
+      </w:pPr>
+      <w:r>
+        <w:rPr>
+          <w:rFonts w:asciiTheme="majorBidi" w:hAnsiTheme="majorBidi" w:cstheme="majorBidi"/>
+          <w:sz w:val="28"/>
+          <w:szCs w:val="28"/>
+        </w:rPr>
+        <w:t xml:space="preserve">Based on a single case analysis, we developed a three-dimensional perspective on marketing agility, i.e., </w:t>
+      </w:r>
+      <w:r>
+        <w:rPr>
+          <w:rFonts w:asciiTheme="majorBidi" w:hAnsiTheme="majorBidi" w:cstheme="majorBidi"/>
+          <w:i/>
+          <w:iCs/>
+          <w:sz w:val="28"/>
+          <w:szCs w:val="28"/>
+        </w:rPr>
+        <w:t>robustness</w:t>
+      </w:r>
+      <w:r>
+        <w:rPr>
+          <w:rFonts w:asciiTheme="majorBidi" w:hAnsiTheme="majorBidi" w:cstheme="majorBidi"/>
+          <w:sz w:val="28"/>
+          <w:szCs w:val="28"/>
+        </w:rPr>
+        <w:t xml:space="preserve">, </w:t>
+      </w:r>
+      <w:r>
+        <w:rPr>
+          <w:rFonts w:asciiTheme="majorBidi" w:hAnsiTheme="majorBidi" w:cstheme="majorBidi"/>
+          <w:i/>
+          <w:iCs/>
+          <w:sz w:val="28"/>
+          <w:szCs w:val="28"/>
+        </w:rPr>
+        <w:t xml:space="preserve">responsiveness </w:t>
+      </w:r>
+      <w:r>
+        <w:rPr>
+          <w:rFonts w:asciiTheme="majorBidi" w:hAnsiTheme="majorBidi" w:cstheme="majorBidi"/>
+          <w:sz w:val="28"/>
+          <w:szCs w:val="28"/>
+        </w:rPr>
+        <w:t xml:space="preserve">and </w:t>
+      </w:r>
+      <w:r>
+        <w:rPr>
+          <w:rFonts w:asciiTheme="majorBidi" w:hAnsiTheme="majorBidi" w:cstheme="majorBidi"/>
+          <w:i/>
+          <w:iCs/>
+          <w:sz w:val="28"/>
+          <w:szCs w:val="28"/>
+        </w:rPr>
+        <w:t xml:space="preserve">proactiveness </w:t>
+      </w:r>
+      <w:r>
+        <w:rPr>
+          <w:rFonts w:asciiTheme="majorBidi" w:hAnsiTheme="majorBidi" w:cstheme="majorBidi"/>
+          <w:sz w:val="28"/>
+          <w:szCs w:val="28"/>
+        </w:rPr>
+        <w:t xml:space="preserve">which demonstrates </w:t>
+      </w:r>
+      <w:proofErr w:type="spellStart"/>
+      <w:r>
+        <w:rPr>
+          <w:rFonts w:asciiTheme="majorBidi" w:hAnsiTheme="majorBidi" w:cstheme="majorBidi"/>
+          <w:sz w:val="28"/>
+          <w:szCs w:val="28"/>
+        </w:rPr>
+        <w:t>organisational</w:t>
+      </w:r>
+      <w:proofErr w:type="spellEnd"/>
+      <w:r>
+        <w:rPr>
+          <w:rFonts w:asciiTheme="majorBidi" w:hAnsiTheme="majorBidi" w:cstheme="majorBidi"/>
+          <w:sz w:val="28"/>
+          <w:szCs w:val="28"/>
+        </w:rPr>
+        <w:t xml:space="preserve"> attempt towards achieving agility.</w:t>
+      </w:r>
+      <w:r>
+        <w:rPr>
+          <w:sz w:val="23"/>
+          <w:szCs w:val="23"/>
+        </w:rPr>
+        <w:t xml:space="preserve"> </w:t>
+      </w:r>
+      <w:r>
+        <w:rPr>
+          <w:rFonts w:asciiTheme="majorBidi" w:hAnsiTheme="majorBidi" w:cstheme="majorBidi"/>
+          <w:sz w:val="28"/>
+          <w:szCs w:val="28"/>
+        </w:rPr>
+        <w:t>The analysis revealed that three components of framework need to operate together in a cycle as evident in BS’ JEE Virtuous cycle, as a much wider cooperation from different stakeholders is required. BS is confident it has agile brand because they confirmed that they believe they have a head start in brands they introduce to the market because of who they are</w:t>
+      </w:r>
+    </w:p>
+    <w:p>
+      <w:pPr>
+        <w:pStyle w:val="ListParagraph"/>
+        <w:numPr>
+          <w:ilvl w:val="1"/>
+          <w:numId w:val="4"/>
+        </w:numPr>
+        <w:rPr>
+          <w:rFonts w:asciiTheme="majorBidi" w:hAnsiTheme="majorBidi" w:cstheme="majorBidi"/>
+          <w:sz w:val="28"/>
+          <w:szCs w:val="28"/>
+        </w:rPr>
+      </w:pPr>
+      <w:r>
+        <w:rPr>
+          <w:rFonts w:asciiTheme="majorBidi" w:hAnsiTheme="majorBidi" w:cstheme="majorBidi"/>
+          <w:sz w:val="28"/>
+          <w:szCs w:val="28"/>
+        </w:rPr>
+        <w:t xml:space="preserve">Robustness: </w:t>
+      </w:r>
+      <w:r>
+        <w:rPr>
+          <w:rFonts w:asciiTheme="majorBidi" w:hAnsiTheme="majorBidi" w:cstheme="majorBidi"/>
+          <w:sz w:val="28"/>
+          <w:szCs w:val="28"/>
+        </w:rPr>
+        <w:t>Robustness refers to how the company demonstrates resilience to cope with turbulence in the various markets in which it operates</w:t>
+      </w:r>
+    </w:p>
+    <w:p>
+      <w:pPr>
+        <w:pStyle w:val="ListParagraph"/>
+        <w:numPr>
+          <w:ilvl w:val="1"/>
+          <w:numId w:val="4"/>
+        </w:numPr>
+        <w:rPr>
+          <w:rFonts w:asciiTheme="majorBidi" w:hAnsiTheme="majorBidi" w:cstheme="majorBidi"/>
+          <w:sz w:val="28"/>
+          <w:szCs w:val="28"/>
+        </w:rPr>
+      </w:pPr>
+      <w:r>
+        <w:rPr>
+          <w:rFonts w:asciiTheme="majorBidi" w:hAnsiTheme="majorBidi" w:cstheme="majorBidi"/>
+          <w:sz w:val="28"/>
+          <w:szCs w:val="28"/>
+        </w:rPr>
+        <w:t xml:space="preserve">Responsiveness: </w:t>
+      </w:r>
+      <w:r>
+        <w:rPr>
+          <w:rFonts w:asciiTheme="majorBidi" w:hAnsiTheme="majorBidi" w:cstheme="majorBidi"/>
+          <w:sz w:val="28"/>
+          <w:szCs w:val="28"/>
+        </w:rPr>
+        <w:t>Responsiveness is about operational strategies to quickly address unforeseen occurrences which could potentially impact on a company’s businesses in various locations</w:t>
+      </w:r>
+    </w:p>
+    <w:p>
+      <w:pPr>
+        <w:pStyle w:val="ListParagraph"/>
+        <w:numPr>
+          <w:ilvl w:val="1"/>
+          <w:numId w:val="4"/>
+        </w:numPr>
+        <w:rPr>
+          <w:rFonts w:asciiTheme="majorBidi" w:hAnsiTheme="majorBidi" w:cstheme="majorBidi"/>
+          <w:b/>
+          <w:bCs/>
+          <w:sz w:val="28"/>
+          <w:szCs w:val="28"/>
+        </w:rPr>
+      </w:pPr>
+      <w:r>
+        <w:rPr>
+          <w:rFonts w:asciiTheme="majorBidi" w:hAnsiTheme="majorBidi" w:cstheme="majorBidi"/>
+          <w:sz w:val="28"/>
+          <w:szCs w:val="28"/>
+        </w:rPr>
+        <w:t xml:space="preserve">Proactiveness: </w:t>
+      </w:r>
+      <w:r>
+        <w:rPr>
+          <w:rFonts w:asciiTheme="majorBidi" w:hAnsiTheme="majorBidi" w:cstheme="majorBidi"/>
+          <w:sz w:val="28"/>
+          <w:szCs w:val="28"/>
+        </w:rPr>
+        <w:t>This part deals with how the company anticipates and stimulates growth in generating timely demand for their products.</w:t>
+      </w:r>
+      <w:r>
+        <w:rPr>
+          <w:rFonts w:asciiTheme="majorBidi" w:hAnsiTheme="majorBidi" w:cstheme="majorBidi"/>
+          <w:sz w:val="28"/>
+          <w:szCs w:val="28"/>
+        </w:rPr>
+        <w:br/>
+      </w:r>
+    </w:p>
+    <w:p>
+      <w:pPr>
+        <w:pStyle w:val="ListParagraph"/>
+        <w:numPr>
+          <w:ilvl w:val="0"/>
+          <w:numId w:val="4"/>
+        </w:numPr>
+        <w:rPr>
+          <w:sz w:val="28"/>
+          <w:szCs w:val="28"/>
+        </w:rPr>
+      </w:pPr>
+      <w:r>
+        <w:rPr>
+          <w:sz w:val="28"/>
+          <w:szCs w:val="28"/>
+        </w:rPr>
+        <w:t xml:space="preserve">This study considers agility from a marketing perspective and defines marketing agility as a firm’s ability to </w:t>
+      </w:r>
+      <w:r>
+        <w:rPr>
+          <w:color w:val="FF0000"/>
+          <w:sz w:val="28"/>
+          <w:szCs w:val="28"/>
+        </w:rPr>
+        <w:t xml:space="preserve">proactively </w:t>
+      </w:r>
+      <w:r>
+        <w:rPr>
+          <w:color w:val="FF0000"/>
+          <w:sz w:val="28"/>
+          <w:szCs w:val="28"/>
+        </w:rPr>
+        <w:t xml:space="preserve">anticipate </w:t>
+      </w:r>
+      <w:r>
+        <w:rPr>
+          <w:sz w:val="28"/>
+          <w:szCs w:val="28"/>
+        </w:rPr>
+        <w:t xml:space="preserve">and </w:t>
+      </w:r>
+      <w:r>
+        <w:rPr>
+          <w:color w:val="FF0000"/>
+          <w:sz w:val="28"/>
+          <w:szCs w:val="28"/>
+        </w:rPr>
+        <w:t>sense marketing opportunities</w:t>
+      </w:r>
+      <w:r>
+        <w:rPr>
+          <w:sz w:val="28"/>
+          <w:szCs w:val="28"/>
+        </w:rPr>
+        <w:t>, and to respond quickly and flexibly to these opportunities to better satisfy customer needs.</w:t>
+      </w:r>
+    </w:p>
+    <w:p>
+      <w:pPr>
+        <w:rPr>
+          <w:rFonts w:asciiTheme="majorBidi" w:hAnsiTheme="majorBidi" w:cstheme="majorBidi"/>
+          <w:b/>
+          <w:bCs/>
+          <w:sz w:val="28"/>
+          <w:szCs w:val="28"/>
+        </w:rPr>
+      </w:pPr>
+    </w:p>
+    <w:p>
+      <w:pPr>
+        <w:rPr>
+          <w:rFonts w:asciiTheme="majorBidi" w:hAnsiTheme="majorBidi" w:cstheme="majorBidi"/>
+          <w:b/>
+          <w:bCs/>
+          <w:sz w:val="28"/>
+          <w:szCs w:val="28"/>
+        </w:rPr>
+      </w:pPr>
+      <w:proofErr w:type="spellStart"/>
+      <w:r>
+        <w:rPr>
+          <w:rFonts w:asciiTheme="majorBidi" w:hAnsiTheme="majorBidi" w:cstheme="majorBidi"/>
+          <w:b/>
+          <w:bCs/>
+          <w:sz w:val="28"/>
+          <w:szCs w:val="28"/>
+        </w:rPr>
+        <w:t>Baraye</w:t>
+      </w:r>
+      <w:proofErr w:type="spellEnd"/>
+      <w:r>
+        <w:rPr>
+          <w:rFonts w:asciiTheme="majorBidi" w:hAnsiTheme="majorBidi" w:cstheme="majorBidi"/>
+          <w:b/>
+          <w:bCs/>
+          <w:sz w:val="28"/>
+          <w:szCs w:val="28"/>
+        </w:rPr>
+        <w:t xml:space="preserve"> </w:t>
+      </w:r>
+      <w:proofErr w:type="spellStart"/>
+      <w:r>
+        <w:rPr>
+          <w:rFonts w:asciiTheme="majorBidi" w:hAnsiTheme="majorBidi" w:cstheme="majorBidi"/>
+          <w:b/>
+          <w:bCs/>
+          <w:sz w:val="28"/>
+          <w:szCs w:val="28"/>
+        </w:rPr>
+        <w:t>organizatione</w:t>
+      </w:r>
+      <w:proofErr w:type="spellEnd"/>
+      <w:r>
+        <w:rPr>
+          <w:rFonts w:asciiTheme="majorBidi" w:hAnsiTheme="majorBidi" w:cstheme="majorBidi"/>
+          <w:b/>
+          <w:bCs/>
+          <w:sz w:val="28"/>
+          <w:szCs w:val="28"/>
+        </w:rPr>
+        <w:t xml:space="preserve"> agile, marketing </w:t>
+      </w:r>
+      <w:proofErr w:type="spellStart"/>
+      <w:r>
+        <w:rPr>
+          <w:rFonts w:asciiTheme="majorBidi" w:hAnsiTheme="majorBidi" w:cstheme="majorBidi"/>
+          <w:b/>
+          <w:bCs/>
+          <w:sz w:val="28"/>
+          <w:szCs w:val="28"/>
+        </w:rPr>
+        <w:t>bayad</w:t>
+      </w:r>
+      <w:proofErr w:type="spellEnd"/>
+      <w:r>
+        <w:rPr>
+          <w:rFonts w:asciiTheme="majorBidi" w:hAnsiTheme="majorBidi" w:cstheme="majorBidi"/>
+          <w:b/>
+          <w:bCs/>
+          <w:sz w:val="28"/>
+          <w:szCs w:val="28"/>
+        </w:rPr>
+        <w:t xml:space="preserve"> </w:t>
+      </w:r>
+      <w:proofErr w:type="spellStart"/>
+      <w:r>
+        <w:rPr>
+          <w:rFonts w:asciiTheme="majorBidi" w:hAnsiTheme="majorBidi" w:cstheme="majorBidi"/>
+          <w:b/>
+          <w:bCs/>
+          <w:sz w:val="28"/>
+          <w:szCs w:val="28"/>
+        </w:rPr>
+        <w:t>che</w:t>
+      </w:r>
+      <w:proofErr w:type="spellEnd"/>
+      <w:r>
+        <w:rPr>
+          <w:rFonts w:asciiTheme="majorBidi" w:hAnsiTheme="majorBidi" w:cstheme="majorBidi"/>
+          <w:b/>
+          <w:bCs/>
+          <w:sz w:val="28"/>
+          <w:szCs w:val="28"/>
+        </w:rPr>
+        <w:t xml:space="preserve"> </w:t>
+      </w:r>
+      <w:proofErr w:type="spellStart"/>
+      <w:r>
+        <w:rPr>
+          <w:rFonts w:asciiTheme="majorBidi" w:hAnsiTheme="majorBidi" w:cstheme="majorBidi"/>
+          <w:b/>
+          <w:bCs/>
+          <w:sz w:val="28"/>
+          <w:szCs w:val="28"/>
+        </w:rPr>
+        <w:t>vijegihaii</w:t>
+      </w:r>
+      <w:proofErr w:type="spellEnd"/>
+      <w:r>
+        <w:rPr>
+          <w:rFonts w:asciiTheme="majorBidi" w:hAnsiTheme="majorBidi" w:cstheme="majorBidi"/>
+          <w:b/>
+          <w:bCs/>
+          <w:sz w:val="28"/>
+          <w:szCs w:val="28"/>
+        </w:rPr>
+        <w:t xml:space="preserve"> </w:t>
+      </w:r>
+      <w:proofErr w:type="spellStart"/>
+      <w:r>
+        <w:rPr>
+          <w:rFonts w:asciiTheme="majorBidi" w:hAnsiTheme="majorBidi" w:cstheme="majorBidi"/>
+          <w:b/>
+          <w:bCs/>
+          <w:sz w:val="28"/>
+          <w:szCs w:val="28"/>
+        </w:rPr>
+        <w:t>dashte</w:t>
+      </w:r>
+      <w:proofErr w:type="spellEnd"/>
+      <w:r>
+        <w:rPr>
+          <w:rFonts w:asciiTheme="majorBidi" w:hAnsiTheme="majorBidi" w:cstheme="majorBidi"/>
+          <w:b/>
+          <w:bCs/>
+          <w:sz w:val="28"/>
+          <w:szCs w:val="28"/>
+        </w:rPr>
+        <w:t xml:space="preserve"> </w:t>
+      </w:r>
+      <w:proofErr w:type="spellStart"/>
+      <w:r>
+        <w:rPr>
+          <w:rFonts w:asciiTheme="majorBidi" w:hAnsiTheme="majorBidi" w:cstheme="majorBidi"/>
+          <w:b/>
+          <w:bCs/>
+          <w:sz w:val="28"/>
+          <w:szCs w:val="28"/>
+        </w:rPr>
+        <w:t>bashe</w:t>
+      </w:r>
+      <w:proofErr w:type="spellEnd"/>
+      <w:r>
+        <w:rPr>
+          <w:rFonts w:asciiTheme="majorBidi" w:hAnsiTheme="majorBidi" w:cstheme="majorBidi"/>
+          <w:b/>
+          <w:bCs/>
+          <w:sz w:val="28"/>
+          <w:szCs w:val="28"/>
+        </w:rPr>
+        <w:t>?</w:t>
+      </w:r>
+    </w:p>
+    <w:p>
+      <w:pPr>
+        <w:rPr>
+          <w:rFonts w:asciiTheme="majorBidi" w:hAnsiTheme="majorBidi" w:cstheme="majorBidi"/>
+          <w:b/>
+          <w:bCs/>
+          <w:sz w:val="28"/>
+          <w:szCs w:val="28"/>
+        </w:rPr>
+      </w:pPr>
+      <w:proofErr w:type="spellStart"/>
+      <w:r>
+        <w:rPr>
+          <w:rFonts w:asciiTheme="majorBidi" w:hAnsiTheme="majorBidi" w:cstheme="majorBidi"/>
+          <w:b/>
+          <w:bCs/>
+          <w:sz w:val="28"/>
+          <w:szCs w:val="28"/>
+        </w:rPr>
+        <w:lastRenderedPageBreak/>
+        <w:t>Manaye</w:t>
+      </w:r>
+      <w:proofErr w:type="spellEnd"/>
+      <w:r>
+        <w:rPr>
+          <w:rFonts w:asciiTheme="majorBidi" w:hAnsiTheme="majorBidi" w:cstheme="majorBidi"/>
+          <w:b/>
+          <w:bCs/>
+          <w:sz w:val="28"/>
+          <w:szCs w:val="28"/>
+        </w:rPr>
+        <w:t xml:space="preserve"> </w:t>
+      </w:r>
+      <w:proofErr w:type="spellStart"/>
+      <w:r>
+        <w:rPr>
+          <w:rFonts w:asciiTheme="majorBidi" w:hAnsiTheme="majorBidi" w:cstheme="majorBidi"/>
+          <w:b/>
+          <w:bCs/>
+          <w:sz w:val="28"/>
+          <w:szCs w:val="28"/>
+        </w:rPr>
+        <w:t>organizatione</w:t>
+      </w:r>
+      <w:proofErr w:type="spellEnd"/>
+      <w:r>
+        <w:rPr>
+          <w:rFonts w:asciiTheme="majorBidi" w:hAnsiTheme="majorBidi" w:cstheme="majorBidi"/>
+          <w:b/>
+          <w:bCs/>
+          <w:sz w:val="28"/>
+          <w:szCs w:val="28"/>
+        </w:rPr>
+        <w:t xml:space="preserve"> agile </w:t>
+      </w:r>
+      <w:proofErr w:type="spellStart"/>
+      <w:r>
+        <w:rPr>
+          <w:rFonts w:asciiTheme="majorBidi" w:hAnsiTheme="majorBidi" w:cstheme="majorBidi"/>
+          <w:b/>
+          <w:bCs/>
+          <w:sz w:val="28"/>
+          <w:szCs w:val="28"/>
+        </w:rPr>
+        <w:t>ro</w:t>
+      </w:r>
+      <w:proofErr w:type="spellEnd"/>
+      <w:r>
+        <w:rPr>
+          <w:rFonts w:asciiTheme="majorBidi" w:hAnsiTheme="majorBidi" w:cstheme="majorBidi"/>
+          <w:b/>
+          <w:bCs/>
+          <w:sz w:val="28"/>
+          <w:szCs w:val="28"/>
+        </w:rPr>
+        <w:t xml:space="preserve"> </w:t>
+      </w:r>
+      <w:proofErr w:type="spellStart"/>
+      <w:r>
+        <w:rPr>
+          <w:rFonts w:asciiTheme="majorBidi" w:hAnsiTheme="majorBidi" w:cstheme="majorBidi"/>
+          <w:b/>
+          <w:bCs/>
+          <w:sz w:val="28"/>
+          <w:szCs w:val="28"/>
+        </w:rPr>
+        <w:t>bebinim</w:t>
+      </w:r>
+      <w:proofErr w:type="spellEnd"/>
+      <w:r>
+        <w:rPr>
+          <w:rFonts w:asciiTheme="majorBidi" w:hAnsiTheme="majorBidi" w:cstheme="majorBidi"/>
+          <w:b/>
+          <w:bCs/>
+          <w:sz w:val="28"/>
+          <w:szCs w:val="28"/>
+        </w:rPr>
+        <w:t xml:space="preserve"> </w:t>
+      </w:r>
+      <w:proofErr w:type="spellStart"/>
+      <w:r>
+        <w:rPr>
+          <w:rFonts w:asciiTheme="majorBidi" w:hAnsiTheme="majorBidi" w:cstheme="majorBidi"/>
+          <w:b/>
+          <w:bCs/>
+          <w:sz w:val="28"/>
+          <w:szCs w:val="28"/>
+        </w:rPr>
+        <w:t>manash</w:t>
+      </w:r>
+      <w:proofErr w:type="spellEnd"/>
+      <w:r>
+        <w:rPr>
+          <w:rFonts w:asciiTheme="majorBidi" w:hAnsiTheme="majorBidi" w:cstheme="majorBidi"/>
+          <w:b/>
+          <w:bCs/>
+          <w:sz w:val="28"/>
+          <w:szCs w:val="28"/>
+        </w:rPr>
+        <w:t xml:space="preserve"> too </w:t>
+      </w:r>
+      <w:proofErr w:type="spellStart"/>
+      <w:r>
+        <w:rPr>
+          <w:rFonts w:asciiTheme="majorBidi" w:hAnsiTheme="majorBidi" w:cstheme="majorBidi"/>
+          <w:b/>
+          <w:bCs/>
+          <w:sz w:val="28"/>
+          <w:szCs w:val="28"/>
+        </w:rPr>
+        <w:t>zir</w:t>
+      </w:r>
+      <w:proofErr w:type="spellEnd"/>
+      <w:r>
+        <w:rPr>
+          <w:rFonts w:asciiTheme="majorBidi" w:hAnsiTheme="majorBidi" w:cstheme="majorBidi"/>
+          <w:b/>
+          <w:bCs/>
+          <w:sz w:val="28"/>
+          <w:szCs w:val="28"/>
+        </w:rPr>
+        <w:t xml:space="preserve"> </w:t>
+      </w:r>
+      <w:proofErr w:type="spellStart"/>
+      <w:r>
+        <w:rPr>
+          <w:rFonts w:asciiTheme="majorBidi" w:hAnsiTheme="majorBidi" w:cstheme="majorBidi"/>
+          <w:b/>
+          <w:bCs/>
+          <w:sz w:val="28"/>
+          <w:szCs w:val="28"/>
+        </w:rPr>
+        <w:t>majmooehaye</w:t>
+      </w:r>
+      <w:proofErr w:type="spellEnd"/>
+      <w:r>
+        <w:rPr>
+          <w:rFonts w:asciiTheme="majorBidi" w:hAnsiTheme="majorBidi" w:cstheme="majorBidi"/>
+          <w:b/>
+          <w:bCs/>
+          <w:sz w:val="28"/>
+          <w:szCs w:val="28"/>
+        </w:rPr>
+        <w:t xml:space="preserve"> marketing </w:t>
+      </w:r>
+      <w:proofErr w:type="spellStart"/>
+      <w:r>
+        <w:rPr>
+          <w:rFonts w:asciiTheme="majorBidi" w:hAnsiTheme="majorBidi" w:cstheme="majorBidi"/>
+          <w:b/>
+          <w:bCs/>
+          <w:sz w:val="28"/>
+          <w:szCs w:val="28"/>
+        </w:rPr>
+        <w:t>chie</w:t>
+      </w:r>
+      <w:proofErr w:type="spellEnd"/>
+    </w:p>
+    <w:p>
+      <w:pPr>
+        <w:rPr>
+          <w:rFonts w:asciiTheme="majorBidi" w:hAnsiTheme="majorBidi" w:cstheme="majorBidi"/>
+          <w:b/>
+          <w:bCs/>
+          <w:sz w:val="28"/>
+          <w:szCs w:val="28"/>
+        </w:rPr>
+      </w:pPr>
+      <w:r>
+        <w:rPr>
+          <w:rFonts w:asciiTheme="majorBidi" w:hAnsiTheme="majorBidi" w:cstheme="majorBidi"/>
+          <w:b/>
+          <w:bCs/>
+          <w:sz w:val="28"/>
+          <w:szCs w:val="28"/>
+        </w:rPr>
+        <w:t>Meaning of organization agility in marketing agility</w:t>
+      </w:r>
+    </w:p>
+    <w:p>
+      <w:pPr>
+        <w:rPr>
+          <w:rFonts w:asciiTheme="majorBidi" w:hAnsiTheme="majorBidi" w:cstheme="majorBidi"/>
+          <w:b/>
+          <w:bCs/>
+          <w:sz w:val="28"/>
+          <w:szCs w:val="28"/>
+        </w:rPr>
+      </w:pPr>
+      <w:proofErr w:type="spellStart"/>
+      <w:r>
+        <w:rPr>
+          <w:rFonts w:asciiTheme="majorBidi" w:hAnsiTheme="majorBidi" w:cstheme="majorBidi"/>
+          <w:b/>
+          <w:bCs/>
+          <w:sz w:val="28"/>
+          <w:szCs w:val="28"/>
+        </w:rPr>
+        <w:t>Vaght</w:t>
+      </w:r>
+      <w:proofErr w:type="spellEnd"/>
+      <w:r>
+        <w:rPr>
+          <w:rFonts w:asciiTheme="majorBidi" w:hAnsiTheme="majorBidi" w:cstheme="majorBidi"/>
+          <w:b/>
+          <w:bCs/>
+          <w:sz w:val="28"/>
+          <w:szCs w:val="28"/>
+        </w:rPr>
+        <w:t xml:space="preserve"> </w:t>
+      </w:r>
+      <w:proofErr w:type="spellStart"/>
+      <w:r>
+        <w:rPr>
+          <w:rFonts w:asciiTheme="majorBidi" w:hAnsiTheme="majorBidi" w:cstheme="majorBidi"/>
+          <w:b/>
+          <w:bCs/>
+          <w:sz w:val="28"/>
+          <w:szCs w:val="28"/>
+        </w:rPr>
+        <w:t>begirim</w:t>
+      </w:r>
+      <w:proofErr w:type="spellEnd"/>
+      <w:r>
+        <w:rPr>
+          <w:rFonts w:asciiTheme="majorBidi" w:hAnsiTheme="majorBidi" w:cstheme="majorBidi"/>
+          <w:b/>
+          <w:bCs/>
+          <w:sz w:val="28"/>
+          <w:szCs w:val="28"/>
+        </w:rPr>
+        <w:t xml:space="preserve"> </w:t>
+      </w:r>
+      <w:proofErr w:type="spellStart"/>
+      <w:r>
+        <w:rPr>
+          <w:rFonts w:asciiTheme="majorBidi" w:hAnsiTheme="majorBidi" w:cstheme="majorBidi"/>
+          <w:b/>
+          <w:bCs/>
+          <w:sz w:val="28"/>
+          <w:szCs w:val="28"/>
+        </w:rPr>
+        <w:t>az</w:t>
+      </w:r>
+      <w:proofErr w:type="spellEnd"/>
+      <w:r>
+        <w:rPr>
+          <w:rFonts w:asciiTheme="majorBidi" w:hAnsiTheme="majorBidi" w:cstheme="majorBidi"/>
+          <w:b/>
+          <w:bCs/>
+          <w:sz w:val="28"/>
+          <w:szCs w:val="28"/>
+        </w:rPr>
+        <w:t xml:space="preserve"> 1i 2 </w:t>
+      </w:r>
+      <w:proofErr w:type="spellStart"/>
+      <w:r>
+        <w:rPr>
+          <w:rFonts w:asciiTheme="majorBidi" w:hAnsiTheme="majorBidi" w:cstheme="majorBidi"/>
+          <w:b/>
+          <w:bCs/>
+          <w:sz w:val="28"/>
+          <w:szCs w:val="28"/>
+        </w:rPr>
+        <w:t>nafar</w:t>
+      </w:r>
+      <w:proofErr w:type="spellEnd"/>
+      <w:r>
+        <w:rPr>
+          <w:rFonts w:asciiTheme="majorBidi" w:hAnsiTheme="majorBidi" w:cstheme="majorBidi"/>
+          <w:b/>
+          <w:bCs/>
+          <w:sz w:val="28"/>
+          <w:szCs w:val="28"/>
+        </w:rPr>
+        <w:t xml:space="preserve"> </w:t>
+      </w:r>
+      <w:proofErr w:type="spellStart"/>
+      <w:r>
+        <w:rPr>
+          <w:rFonts w:asciiTheme="majorBidi" w:hAnsiTheme="majorBidi" w:cstheme="majorBidi"/>
+          <w:b/>
+          <w:bCs/>
+          <w:sz w:val="28"/>
+          <w:szCs w:val="28"/>
+        </w:rPr>
+        <w:t>az</w:t>
+      </w:r>
+      <w:proofErr w:type="spellEnd"/>
+      <w:r>
+        <w:rPr>
+          <w:rFonts w:asciiTheme="majorBidi" w:hAnsiTheme="majorBidi" w:cstheme="majorBidi"/>
+          <w:b/>
+          <w:bCs/>
+          <w:sz w:val="28"/>
+          <w:szCs w:val="28"/>
+        </w:rPr>
+        <w:t xml:space="preserve"> </w:t>
+      </w:r>
+      <w:proofErr w:type="spellStart"/>
+      <w:r>
+        <w:rPr>
+          <w:rFonts w:asciiTheme="majorBidi" w:hAnsiTheme="majorBidi" w:cstheme="majorBidi"/>
+          <w:b/>
+          <w:bCs/>
+          <w:sz w:val="28"/>
+          <w:szCs w:val="28"/>
+        </w:rPr>
+        <w:t>kasaii</w:t>
+      </w:r>
+      <w:proofErr w:type="spellEnd"/>
+      <w:r>
+        <w:rPr>
+          <w:rFonts w:asciiTheme="majorBidi" w:hAnsiTheme="majorBidi" w:cstheme="majorBidi"/>
+          <w:b/>
+          <w:bCs/>
+          <w:sz w:val="28"/>
+          <w:szCs w:val="28"/>
+        </w:rPr>
+        <w:t xml:space="preserve"> </w:t>
+      </w:r>
+      <w:proofErr w:type="spellStart"/>
+      <w:r>
+        <w:rPr>
+          <w:rFonts w:asciiTheme="majorBidi" w:hAnsiTheme="majorBidi" w:cstheme="majorBidi"/>
+          <w:b/>
+          <w:bCs/>
+          <w:sz w:val="28"/>
+          <w:szCs w:val="28"/>
+        </w:rPr>
+        <w:t>ke</w:t>
+      </w:r>
+      <w:proofErr w:type="spellEnd"/>
+      <w:r>
+        <w:rPr>
+          <w:rFonts w:asciiTheme="majorBidi" w:hAnsiTheme="majorBidi" w:cstheme="majorBidi"/>
+          <w:b/>
+          <w:bCs/>
+          <w:sz w:val="28"/>
+          <w:szCs w:val="28"/>
+        </w:rPr>
+        <w:t xml:space="preserve"> </w:t>
+      </w:r>
+      <w:proofErr w:type="spellStart"/>
+      <w:r>
+        <w:rPr>
+          <w:rFonts w:asciiTheme="majorBidi" w:hAnsiTheme="majorBidi" w:cstheme="majorBidi"/>
+          <w:b/>
+          <w:bCs/>
+          <w:sz w:val="28"/>
+          <w:szCs w:val="28"/>
+        </w:rPr>
+        <w:t>ravesh</w:t>
+      </w:r>
+      <w:proofErr w:type="spellEnd"/>
+      <w:r>
+        <w:rPr>
+          <w:rFonts w:asciiTheme="majorBidi" w:hAnsiTheme="majorBidi" w:cstheme="majorBidi"/>
+          <w:b/>
+          <w:bCs/>
+          <w:sz w:val="28"/>
+          <w:szCs w:val="28"/>
+        </w:rPr>
+        <w:t xml:space="preserve"> </w:t>
+      </w:r>
+      <w:proofErr w:type="spellStart"/>
+      <w:r>
+        <w:rPr>
+          <w:rFonts w:asciiTheme="majorBidi" w:hAnsiTheme="majorBidi" w:cstheme="majorBidi"/>
+          <w:b/>
+          <w:bCs/>
+          <w:sz w:val="28"/>
+          <w:szCs w:val="28"/>
+        </w:rPr>
+        <w:t>tahghigh</w:t>
+      </w:r>
+      <w:proofErr w:type="spellEnd"/>
+      <w:r>
+        <w:rPr>
+          <w:rFonts w:asciiTheme="majorBidi" w:hAnsiTheme="majorBidi" w:cstheme="majorBidi"/>
+          <w:b/>
+          <w:bCs/>
+          <w:sz w:val="28"/>
+          <w:szCs w:val="28"/>
+        </w:rPr>
+        <w:t xml:space="preserve"> </w:t>
+      </w:r>
+      <w:proofErr w:type="spellStart"/>
+      <w:r>
+        <w:rPr>
+          <w:rFonts w:asciiTheme="majorBidi" w:hAnsiTheme="majorBidi" w:cstheme="majorBidi"/>
+          <w:b/>
+          <w:bCs/>
+          <w:sz w:val="28"/>
+          <w:szCs w:val="28"/>
+        </w:rPr>
+        <w:t>ro</w:t>
+      </w:r>
+      <w:proofErr w:type="spellEnd"/>
+      <w:r>
+        <w:rPr>
+          <w:rFonts w:asciiTheme="majorBidi" w:hAnsiTheme="majorBidi" w:cstheme="majorBidi"/>
+          <w:b/>
+          <w:bCs/>
+          <w:sz w:val="28"/>
+          <w:szCs w:val="28"/>
+        </w:rPr>
+        <w:t xml:space="preserve"> </w:t>
+      </w:r>
+      <w:proofErr w:type="spellStart"/>
+      <w:r>
+        <w:rPr>
+          <w:rFonts w:asciiTheme="majorBidi" w:hAnsiTheme="majorBidi" w:cstheme="majorBidi"/>
+          <w:b/>
+          <w:bCs/>
+          <w:sz w:val="28"/>
+          <w:szCs w:val="28"/>
+        </w:rPr>
+        <w:t>daran</w:t>
+      </w:r>
+      <w:proofErr w:type="spellEnd"/>
+      <w:r>
+        <w:rPr>
+          <w:rFonts w:asciiTheme="majorBidi" w:hAnsiTheme="majorBidi" w:cstheme="majorBidi"/>
+          <w:b/>
+          <w:bCs/>
+          <w:sz w:val="28"/>
+          <w:szCs w:val="28"/>
+        </w:rPr>
+        <w:t xml:space="preserve"> </w:t>
+      </w:r>
+      <w:proofErr w:type="spellStart"/>
+      <w:r>
+        <w:rPr>
+          <w:rFonts w:asciiTheme="majorBidi" w:hAnsiTheme="majorBidi" w:cstheme="majorBidi"/>
+          <w:b/>
+          <w:bCs/>
+          <w:sz w:val="28"/>
+          <w:szCs w:val="28"/>
+        </w:rPr>
+        <w:t>tadris</w:t>
+      </w:r>
+      <w:proofErr w:type="spellEnd"/>
+      <w:r>
+        <w:rPr>
+          <w:rFonts w:asciiTheme="majorBidi" w:hAnsiTheme="majorBidi" w:cstheme="majorBidi"/>
+          <w:b/>
+          <w:bCs/>
+          <w:sz w:val="28"/>
+          <w:szCs w:val="28"/>
+        </w:rPr>
+        <w:t xml:space="preserve"> </w:t>
+      </w:r>
+      <w:proofErr w:type="spellStart"/>
+      <w:r>
+        <w:rPr>
+          <w:rFonts w:asciiTheme="majorBidi" w:hAnsiTheme="majorBidi" w:cstheme="majorBidi"/>
+          <w:b/>
+          <w:bCs/>
+          <w:sz w:val="28"/>
+          <w:szCs w:val="28"/>
+        </w:rPr>
+        <w:t>mikonan</w:t>
+      </w:r>
+      <w:proofErr w:type="spellEnd"/>
+      <w:r>
+        <w:rPr>
+          <w:rFonts w:asciiTheme="majorBidi" w:hAnsiTheme="majorBidi" w:cstheme="majorBidi"/>
+          <w:b/>
+          <w:bCs/>
+          <w:sz w:val="28"/>
+          <w:szCs w:val="28"/>
+        </w:rPr>
+        <w:t xml:space="preserve">, </w:t>
+      </w:r>
+      <w:proofErr w:type="spellStart"/>
+      <w:r>
+        <w:rPr>
+          <w:rFonts w:asciiTheme="majorBidi" w:hAnsiTheme="majorBidi" w:cstheme="majorBidi"/>
+          <w:b/>
+          <w:bCs/>
+          <w:sz w:val="28"/>
+          <w:szCs w:val="28"/>
+        </w:rPr>
+        <w:t>behesh</w:t>
+      </w:r>
+      <w:proofErr w:type="spellEnd"/>
+      <w:r>
+        <w:rPr>
+          <w:rFonts w:asciiTheme="majorBidi" w:hAnsiTheme="majorBidi" w:cstheme="majorBidi"/>
+          <w:b/>
+          <w:bCs/>
+          <w:sz w:val="28"/>
+          <w:szCs w:val="28"/>
+        </w:rPr>
+        <w:t xml:space="preserve"> </w:t>
+      </w:r>
+      <w:proofErr w:type="spellStart"/>
+      <w:r>
+        <w:rPr>
+          <w:rFonts w:asciiTheme="majorBidi" w:hAnsiTheme="majorBidi" w:cstheme="majorBidi"/>
+          <w:b/>
+          <w:bCs/>
+          <w:sz w:val="28"/>
+          <w:szCs w:val="28"/>
+        </w:rPr>
+        <w:t>begam</w:t>
+      </w:r>
+      <w:proofErr w:type="spellEnd"/>
+      <w:r>
+        <w:rPr>
+          <w:rFonts w:asciiTheme="majorBidi" w:hAnsiTheme="majorBidi" w:cstheme="majorBidi"/>
+          <w:b/>
+          <w:bCs/>
+          <w:sz w:val="28"/>
+          <w:szCs w:val="28"/>
+        </w:rPr>
+        <w:t xml:space="preserve"> </w:t>
+      </w:r>
+      <w:proofErr w:type="spellStart"/>
+      <w:r>
+        <w:rPr>
+          <w:rFonts w:asciiTheme="majorBidi" w:hAnsiTheme="majorBidi" w:cstheme="majorBidi"/>
+          <w:b/>
+          <w:bCs/>
+          <w:sz w:val="28"/>
+          <w:szCs w:val="28"/>
+        </w:rPr>
+        <w:t>ma</w:t>
+      </w:r>
+      <w:proofErr w:type="spellEnd"/>
+      <w:r>
+        <w:rPr>
+          <w:rFonts w:asciiTheme="majorBidi" w:hAnsiTheme="majorBidi" w:cstheme="majorBidi"/>
+          <w:b/>
+          <w:bCs/>
+          <w:sz w:val="28"/>
+          <w:szCs w:val="28"/>
+        </w:rPr>
+        <w:t xml:space="preserve"> be </w:t>
+      </w:r>
+      <w:proofErr w:type="spellStart"/>
+      <w:r>
+        <w:rPr>
+          <w:rFonts w:asciiTheme="majorBidi" w:hAnsiTheme="majorBidi" w:cstheme="majorBidi"/>
+          <w:b/>
+          <w:bCs/>
+          <w:sz w:val="28"/>
+          <w:szCs w:val="28"/>
+        </w:rPr>
+        <w:t>hamchin</w:t>
+      </w:r>
+      <w:proofErr w:type="spellEnd"/>
+      <w:r>
+        <w:rPr>
+          <w:rFonts w:asciiTheme="majorBidi" w:hAnsiTheme="majorBidi" w:cstheme="majorBidi"/>
+          <w:b/>
+          <w:bCs/>
+          <w:sz w:val="28"/>
+          <w:szCs w:val="28"/>
+        </w:rPr>
+        <w:t xml:space="preserve"> </w:t>
+      </w:r>
+      <w:proofErr w:type="spellStart"/>
+      <w:r>
+        <w:rPr>
+          <w:rFonts w:asciiTheme="majorBidi" w:hAnsiTheme="majorBidi" w:cstheme="majorBidi"/>
+          <w:b/>
+          <w:bCs/>
+          <w:sz w:val="28"/>
+          <w:szCs w:val="28"/>
+        </w:rPr>
+        <w:t>chizi</w:t>
+      </w:r>
+      <w:proofErr w:type="spellEnd"/>
+      <w:r>
+        <w:rPr>
+          <w:rFonts w:asciiTheme="majorBidi" w:hAnsiTheme="majorBidi" w:cstheme="majorBidi"/>
+          <w:b/>
+          <w:bCs/>
+          <w:sz w:val="28"/>
+          <w:szCs w:val="28"/>
+        </w:rPr>
+        <w:t xml:space="preserve"> </w:t>
+      </w:r>
+      <w:proofErr w:type="spellStart"/>
+      <w:r>
+        <w:rPr>
+          <w:rFonts w:asciiTheme="majorBidi" w:hAnsiTheme="majorBidi" w:cstheme="majorBidi"/>
+          <w:b/>
+          <w:bCs/>
+          <w:sz w:val="28"/>
+          <w:szCs w:val="28"/>
+        </w:rPr>
+        <w:t>riesidim</w:t>
+      </w:r>
+      <w:proofErr w:type="spellEnd"/>
+      <w:r>
+        <w:rPr>
+          <w:rFonts w:asciiTheme="majorBidi" w:hAnsiTheme="majorBidi" w:cstheme="majorBidi"/>
+          <w:b/>
+          <w:bCs/>
+          <w:sz w:val="28"/>
+          <w:szCs w:val="28"/>
+        </w:rPr>
+        <w:t xml:space="preserve"> , </w:t>
+      </w:r>
+      <w:proofErr w:type="spellStart"/>
+      <w:r>
+        <w:rPr>
+          <w:rFonts w:asciiTheme="majorBidi" w:hAnsiTheme="majorBidi" w:cstheme="majorBidi"/>
+          <w:b/>
+          <w:bCs/>
+          <w:sz w:val="28"/>
+          <w:szCs w:val="28"/>
+        </w:rPr>
+        <w:t>azash</w:t>
+      </w:r>
+      <w:proofErr w:type="spellEnd"/>
+      <w:r>
+        <w:rPr>
+          <w:rFonts w:asciiTheme="majorBidi" w:hAnsiTheme="majorBidi" w:cstheme="majorBidi"/>
+          <w:b/>
+          <w:bCs/>
+          <w:sz w:val="28"/>
+          <w:szCs w:val="28"/>
+        </w:rPr>
+        <w:t xml:space="preserve"> </w:t>
+      </w:r>
+      <w:proofErr w:type="spellStart"/>
+      <w:r>
+        <w:rPr>
+          <w:rFonts w:asciiTheme="majorBidi" w:hAnsiTheme="majorBidi" w:cstheme="majorBidi"/>
+          <w:b/>
+          <w:bCs/>
+          <w:sz w:val="28"/>
+          <w:szCs w:val="28"/>
+        </w:rPr>
+        <w:t>beporsim</w:t>
+      </w:r>
+      <w:proofErr w:type="spellEnd"/>
+      <w:r>
+        <w:rPr>
+          <w:rFonts w:asciiTheme="majorBidi" w:hAnsiTheme="majorBidi" w:cstheme="majorBidi"/>
+          <w:b/>
+          <w:bCs/>
+          <w:sz w:val="28"/>
+          <w:szCs w:val="28"/>
+        </w:rPr>
+        <w:t xml:space="preserve"> </w:t>
+      </w:r>
+      <w:proofErr w:type="spellStart"/>
+      <w:r>
+        <w:rPr>
+          <w:rFonts w:asciiTheme="majorBidi" w:hAnsiTheme="majorBidi" w:cstheme="majorBidi"/>
+          <w:b/>
+          <w:bCs/>
+          <w:sz w:val="28"/>
+          <w:szCs w:val="28"/>
+        </w:rPr>
+        <w:t>raveshe</w:t>
+      </w:r>
+      <w:proofErr w:type="spellEnd"/>
+      <w:r>
+        <w:rPr>
+          <w:rFonts w:asciiTheme="majorBidi" w:hAnsiTheme="majorBidi" w:cstheme="majorBidi"/>
+          <w:b/>
+          <w:bCs/>
+          <w:sz w:val="28"/>
+          <w:szCs w:val="28"/>
+        </w:rPr>
+        <w:t xml:space="preserve"> </w:t>
+      </w:r>
+      <w:proofErr w:type="spellStart"/>
+      <w:r>
+        <w:rPr>
+          <w:rFonts w:asciiTheme="majorBidi" w:hAnsiTheme="majorBidi" w:cstheme="majorBidi"/>
+          <w:b/>
+          <w:bCs/>
+          <w:sz w:val="28"/>
+          <w:szCs w:val="28"/>
+        </w:rPr>
+        <w:t>tahghighe</w:t>
+      </w:r>
+      <w:proofErr w:type="spellEnd"/>
+      <w:r>
+        <w:rPr>
+          <w:rFonts w:asciiTheme="majorBidi" w:hAnsiTheme="majorBidi" w:cstheme="majorBidi"/>
+          <w:b/>
+          <w:bCs/>
+          <w:sz w:val="28"/>
+          <w:szCs w:val="28"/>
+        </w:rPr>
+        <w:t xml:space="preserve"> </w:t>
+      </w:r>
+      <w:proofErr w:type="spellStart"/>
+      <w:r>
+        <w:rPr>
+          <w:rFonts w:asciiTheme="majorBidi" w:hAnsiTheme="majorBidi" w:cstheme="majorBidi"/>
+          <w:b/>
+          <w:bCs/>
+          <w:sz w:val="28"/>
+          <w:szCs w:val="28"/>
+        </w:rPr>
+        <w:t>dorost</w:t>
+      </w:r>
+      <w:proofErr w:type="spellEnd"/>
+      <w:r>
+        <w:rPr>
+          <w:rFonts w:asciiTheme="majorBidi" w:hAnsiTheme="majorBidi" w:cstheme="majorBidi"/>
+          <w:b/>
+          <w:bCs/>
+          <w:sz w:val="28"/>
+          <w:szCs w:val="28"/>
+        </w:rPr>
+        <w:t xml:space="preserve"> </w:t>
+      </w:r>
+      <w:proofErr w:type="spellStart"/>
+      <w:r>
+        <w:rPr>
+          <w:rFonts w:asciiTheme="majorBidi" w:hAnsiTheme="majorBidi" w:cstheme="majorBidi"/>
+          <w:b/>
+          <w:bCs/>
+          <w:sz w:val="28"/>
+          <w:szCs w:val="28"/>
+        </w:rPr>
+        <w:t>chie</w:t>
+      </w:r>
+      <w:proofErr w:type="spellEnd"/>
+      <w:r>
+        <w:rPr>
+          <w:rFonts w:asciiTheme="majorBidi" w:hAnsiTheme="majorBidi" w:cstheme="majorBidi"/>
+          <w:b/>
+          <w:bCs/>
+          <w:sz w:val="28"/>
+          <w:szCs w:val="28"/>
+        </w:rPr>
+        <w:t xml:space="preserve"> vase in case</w:t>
+      </w:r>
+    </w:p>
+    <w:p>
+      <w:pPr>
+        <w:rPr>
+          <w:rFonts w:asciiTheme="majorBidi" w:hAnsiTheme="majorBidi" w:cstheme="majorBidi"/>
+          <w:b/>
+          <w:bCs/>
+          <w:sz w:val="28"/>
+          <w:szCs w:val="28"/>
+        </w:rPr>
+      </w:pPr>
+      <w:proofErr w:type="spellStart"/>
+      <w:r>
+        <w:rPr>
+          <w:rFonts w:asciiTheme="majorBidi" w:hAnsiTheme="majorBidi" w:cstheme="majorBidi"/>
+          <w:b/>
+          <w:bCs/>
+          <w:sz w:val="28"/>
+          <w:szCs w:val="28"/>
+        </w:rPr>
+        <w:t>Berim</w:t>
+      </w:r>
+      <w:proofErr w:type="spellEnd"/>
+      <w:r>
+        <w:rPr>
+          <w:rFonts w:asciiTheme="majorBidi" w:hAnsiTheme="majorBidi" w:cstheme="majorBidi"/>
+          <w:b/>
+          <w:bCs/>
+          <w:sz w:val="28"/>
+          <w:szCs w:val="28"/>
+        </w:rPr>
+        <w:t xml:space="preserve"> </w:t>
+      </w:r>
+      <w:proofErr w:type="spellStart"/>
+      <w:r>
+        <w:rPr>
+          <w:rFonts w:asciiTheme="majorBidi" w:hAnsiTheme="majorBidi" w:cstheme="majorBidi"/>
+          <w:b/>
+          <w:bCs/>
+          <w:sz w:val="28"/>
+          <w:szCs w:val="28"/>
+        </w:rPr>
+        <w:t>forme</w:t>
+      </w:r>
+      <w:proofErr w:type="spellEnd"/>
+      <w:r>
+        <w:rPr>
+          <w:rFonts w:asciiTheme="majorBidi" w:hAnsiTheme="majorBidi" w:cstheme="majorBidi"/>
+          <w:b/>
+          <w:bCs/>
+          <w:sz w:val="28"/>
+          <w:szCs w:val="28"/>
+        </w:rPr>
+        <w:t xml:space="preserve"> proposal </w:t>
+      </w:r>
+      <w:proofErr w:type="spellStart"/>
+      <w:r>
+        <w:rPr>
+          <w:rFonts w:asciiTheme="majorBidi" w:hAnsiTheme="majorBidi" w:cstheme="majorBidi"/>
+          <w:b/>
+          <w:bCs/>
+          <w:sz w:val="28"/>
+          <w:szCs w:val="28"/>
+        </w:rPr>
+        <w:t>ro</w:t>
+      </w:r>
+      <w:proofErr w:type="spellEnd"/>
+      <w:r>
+        <w:rPr>
+          <w:rFonts w:asciiTheme="majorBidi" w:hAnsiTheme="majorBidi" w:cstheme="majorBidi"/>
+          <w:b/>
+          <w:bCs/>
+          <w:sz w:val="28"/>
+          <w:szCs w:val="28"/>
+        </w:rPr>
+        <w:t xml:space="preserve"> </w:t>
+      </w:r>
+      <w:proofErr w:type="spellStart"/>
+      <w:r>
+        <w:rPr>
+          <w:rFonts w:asciiTheme="majorBidi" w:hAnsiTheme="majorBidi" w:cstheme="majorBidi"/>
+          <w:b/>
+          <w:bCs/>
+          <w:sz w:val="28"/>
+          <w:szCs w:val="28"/>
+        </w:rPr>
+        <w:t>begirim</w:t>
+      </w:r>
+      <w:proofErr w:type="spellEnd"/>
+      <w:r>
+        <w:rPr>
+          <w:rFonts w:asciiTheme="majorBidi" w:hAnsiTheme="majorBidi" w:cstheme="majorBidi"/>
+          <w:b/>
+          <w:bCs/>
+          <w:sz w:val="28"/>
+          <w:szCs w:val="28"/>
+        </w:rPr>
+        <w:t xml:space="preserve"> </w:t>
+      </w:r>
+      <w:proofErr w:type="spellStart"/>
+      <w:r>
+        <w:rPr>
+          <w:rFonts w:asciiTheme="majorBidi" w:hAnsiTheme="majorBidi" w:cstheme="majorBidi"/>
+          <w:b/>
+          <w:bCs/>
+          <w:sz w:val="28"/>
+          <w:szCs w:val="28"/>
+        </w:rPr>
+        <w:t>az</w:t>
+      </w:r>
+      <w:proofErr w:type="spellEnd"/>
+      <w:r>
+        <w:rPr>
+          <w:rFonts w:asciiTheme="majorBidi" w:hAnsiTheme="majorBidi" w:cstheme="majorBidi"/>
+          <w:b/>
+          <w:bCs/>
+          <w:sz w:val="28"/>
+          <w:szCs w:val="28"/>
+        </w:rPr>
+        <w:t xml:space="preserve"> </w:t>
+      </w:r>
+      <w:proofErr w:type="spellStart"/>
+      <w:r>
+        <w:rPr>
+          <w:rFonts w:asciiTheme="majorBidi" w:hAnsiTheme="majorBidi" w:cstheme="majorBidi"/>
+          <w:b/>
+          <w:bCs/>
+          <w:sz w:val="28"/>
+          <w:szCs w:val="28"/>
+        </w:rPr>
+        <w:t>amoozesh</w:t>
+      </w:r>
+      <w:proofErr w:type="spellEnd"/>
+    </w:p>
+    <w:p>
+      <w:pPr>
+        <w:rPr>
+          <w:rFonts w:asciiTheme="majorBidi" w:hAnsiTheme="majorBidi" w:cstheme="majorBidi"/>
+          <w:b/>
+          <w:bCs/>
+          <w:sz w:val="28"/>
+          <w:szCs w:val="28"/>
+        </w:rPr>
+      </w:pPr>
+      <w:r>
+        <w:rPr>
+          <w:rFonts w:asciiTheme="majorBidi" w:hAnsiTheme="majorBidi" w:cstheme="majorBidi"/>
+          <w:b/>
+          <w:bCs/>
+          <w:sz w:val="28"/>
+          <w:szCs w:val="28"/>
+        </w:rPr>
+        <w:t xml:space="preserve">Marketing </w:t>
+      </w:r>
+      <w:proofErr w:type="spellStart"/>
+      <w:r>
+        <w:rPr>
+          <w:rFonts w:asciiTheme="majorBidi" w:hAnsiTheme="majorBidi" w:cstheme="majorBidi"/>
+          <w:b/>
+          <w:bCs/>
+          <w:sz w:val="28"/>
+          <w:szCs w:val="28"/>
+        </w:rPr>
+        <w:t>che</w:t>
+      </w:r>
+      <w:proofErr w:type="spellEnd"/>
+      <w:r>
+        <w:rPr>
+          <w:rFonts w:asciiTheme="majorBidi" w:hAnsiTheme="majorBidi" w:cstheme="majorBidi"/>
+          <w:b/>
+          <w:bCs/>
+          <w:sz w:val="28"/>
+          <w:szCs w:val="28"/>
+        </w:rPr>
+        <w:t xml:space="preserve"> </w:t>
+      </w:r>
+      <w:proofErr w:type="spellStart"/>
+      <w:r>
+        <w:rPr>
+          <w:rFonts w:asciiTheme="majorBidi" w:hAnsiTheme="majorBidi" w:cstheme="majorBidi"/>
+          <w:b/>
+          <w:bCs/>
+          <w:sz w:val="28"/>
+          <w:szCs w:val="28"/>
+        </w:rPr>
+        <w:t>capabilityhaii</w:t>
+      </w:r>
+      <w:proofErr w:type="spellEnd"/>
+      <w:r>
+        <w:rPr>
+          <w:rFonts w:asciiTheme="majorBidi" w:hAnsiTheme="majorBidi" w:cstheme="majorBidi"/>
+          <w:b/>
+          <w:bCs/>
+          <w:sz w:val="28"/>
+          <w:szCs w:val="28"/>
+        </w:rPr>
+        <w:t xml:space="preserve"> </w:t>
+      </w:r>
+      <w:proofErr w:type="spellStart"/>
+      <w:r>
+        <w:rPr>
+          <w:rFonts w:asciiTheme="majorBidi" w:hAnsiTheme="majorBidi" w:cstheme="majorBidi"/>
+          <w:b/>
+          <w:bCs/>
+          <w:sz w:val="28"/>
+          <w:szCs w:val="28"/>
+        </w:rPr>
+        <w:t>bayad</w:t>
+      </w:r>
+      <w:proofErr w:type="spellEnd"/>
+      <w:r>
+        <w:rPr>
+          <w:rFonts w:asciiTheme="majorBidi" w:hAnsiTheme="majorBidi" w:cstheme="majorBidi"/>
+          <w:b/>
+          <w:bCs/>
+          <w:sz w:val="28"/>
+          <w:szCs w:val="28"/>
+        </w:rPr>
+        <w:t xml:space="preserve"> too </w:t>
+      </w:r>
+      <w:proofErr w:type="spellStart"/>
+      <w:r>
+        <w:rPr>
+          <w:rFonts w:asciiTheme="majorBidi" w:hAnsiTheme="majorBidi" w:cstheme="majorBidi"/>
+          <w:b/>
+          <w:bCs/>
+          <w:sz w:val="28"/>
+          <w:szCs w:val="28"/>
+        </w:rPr>
+        <w:t>khodesh</w:t>
+      </w:r>
+      <w:proofErr w:type="spellEnd"/>
+      <w:r>
+        <w:rPr>
+          <w:rFonts w:asciiTheme="majorBidi" w:hAnsiTheme="majorBidi" w:cstheme="majorBidi"/>
+          <w:b/>
+          <w:bCs/>
+          <w:sz w:val="28"/>
+          <w:szCs w:val="28"/>
+        </w:rPr>
+        <w:t xml:space="preserve"> </w:t>
+      </w:r>
+      <w:proofErr w:type="spellStart"/>
+      <w:r>
+        <w:rPr>
+          <w:rFonts w:asciiTheme="majorBidi" w:hAnsiTheme="majorBidi" w:cstheme="majorBidi"/>
+          <w:b/>
+          <w:bCs/>
+          <w:sz w:val="28"/>
+          <w:szCs w:val="28"/>
+        </w:rPr>
+        <w:t>dashte</w:t>
+      </w:r>
+      <w:proofErr w:type="spellEnd"/>
+      <w:r>
+        <w:rPr>
+          <w:rFonts w:asciiTheme="majorBidi" w:hAnsiTheme="majorBidi" w:cstheme="majorBidi"/>
+          <w:b/>
+          <w:bCs/>
+          <w:sz w:val="28"/>
+          <w:szCs w:val="28"/>
+        </w:rPr>
+        <w:t xml:space="preserve"> bash eke </w:t>
+      </w:r>
+      <w:proofErr w:type="spellStart"/>
+      <w:r>
+        <w:rPr>
+          <w:rFonts w:asciiTheme="majorBidi" w:hAnsiTheme="majorBidi" w:cstheme="majorBidi"/>
+          <w:b/>
+          <w:bCs/>
+          <w:sz w:val="28"/>
+          <w:szCs w:val="28"/>
+        </w:rPr>
+        <w:t>monjar</w:t>
+      </w:r>
+      <w:proofErr w:type="spellEnd"/>
+      <w:r>
+        <w:rPr>
+          <w:rFonts w:asciiTheme="majorBidi" w:hAnsiTheme="majorBidi" w:cstheme="majorBidi"/>
+          <w:b/>
+          <w:bCs/>
+          <w:sz w:val="28"/>
+          <w:szCs w:val="28"/>
+        </w:rPr>
+        <w:t xml:space="preserve"> be </w:t>
+      </w:r>
+      <w:proofErr w:type="spellStart"/>
+      <w:r>
+        <w:rPr>
+          <w:rFonts w:asciiTheme="majorBidi" w:hAnsiTheme="majorBidi" w:cstheme="majorBidi"/>
+          <w:b/>
+          <w:bCs/>
+          <w:sz w:val="28"/>
+          <w:szCs w:val="28"/>
+        </w:rPr>
+        <w:t>agilitie</w:t>
+      </w:r>
+      <w:proofErr w:type="spellEnd"/>
+      <w:r>
+        <w:rPr>
+          <w:rFonts w:asciiTheme="majorBidi" w:hAnsiTheme="majorBidi" w:cstheme="majorBidi"/>
+          <w:b/>
+          <w:bCs/>
+          <w:sz w:val="28"/>
+          <w:szCs w:val="28"/>
+        </w:rPr>
+        <w:t xml:space="preserve"> </w:t>
+      </w:r>
+      <w:proofErr w:type="spellStart"/>
+      <w:r>
+        <w:rPr>
+          <w:rFonts w:asciiTheme="majorBidi" w:hAnsiTheme="majorBidi" w:cstheme="majorBidi"/>
+          <w:b/>
+          <w:bCs/>
+          <w:sz w:val="28"/>
+          <w:szCs w:val="28"/>
+        </w:rPr>
+        <w:t>sazman</w:t>
+      </w:r>
+      <w:proofErr w:type="spellEnd"/>
+      <w:r>
+        <w:rPr>
+          <w:rFonts w:asciiTheme="majorBidi" w:hAnsiTheme="majorBidi" w:cstheme="majorBidi"/>
+          <w:b/>
+          <w:bCs/>
+          <w:sz w:val="28"/>
+          <w:szCs w:val="28"/>
+        </w:rPr>
+        <w:t xml:space="preserve"> </w:t>
+      </w:r>
+      <w:proofErr w:type="spellStart"/>
+      <w:r>
+        <w:rPr>
+          <w:rFonts w:asciiTheme="majorBidi" w:hAnsiTheme="majorBidi" w:cstheme="majorBidi"/>
+          <w:b/>
+          <w:bCs/>
+          <w:sz w:val="28"/>
+          <w:szCs w:val="28"/>
+        </w:rPr>
+        <w:t>beshe</w:t>
+      </w:r>
+      <w:proofErr w:type="spellEnd"/>
+    </w:p>
+    <w:p>
+      <w:pPr>
+        <w:rPr>
+          <w:rFonts w:asciiTheme="majorBidi" w:hAnsiTheme="majorBidi" w:cstheme="majorBidi"/>
+          <w:b/>
+          <w:bCs/>
+          <w:sz w:val="28"/>
+          <w:szCs w:val="28"/>
+        </w:rPr>
+      </w:pPr>
       <w:bookmarkStart w:id="0" w:name="_GoBack"/>
       <w:bookmarkEnd w:id="0"/>
+      <w:proofErr w:type="spellStart"/>
+      <w:r>
+        <w:rPr>
+          <w:rFonts w:asciiTheme="majorBidi" w:hAnsiTheme="majorBidi" w:cstheme="majorBidi"/>
+          <w:b/>
+          <w:bCs/>
+          <w:sz w:val="28"/>
+          <w:szCs w:val="28"/>
+        </w:rPr>
+        <w:t>dr</w:t>
+      </w:r>
+      <w:proofErr w:type="spellEnd"/>
+      <w:r>
+        <w:rPr>
+          <w:rFonts w:asciiTheme="majorBidi" w:hAnsiTheme="majorBidi" w:cstheme="majorBidi"/>
+          <w:b/>
+          <w:bCs/>
+          <w:sz w:val="28"/>
+          <w:szCs w:val="28"/>
+        </w:rPr>
+        <w:t xml:space="preserve"> Khalili!</w:t>
+      </w:r>
     </w:p>
     <w:sectPr>
       <w:pgSz w:w="12240" w:h="15840"/>
@@ -932,6 +2750,207 @@
 <file path=word/numbering.xml><?xml version="1.0" encoding="utf-8"?>
 <w:numbering xmlns:wpc="http://schemas.microsoft.com/office/word/2010/wordprocessingCanvas" xmlns:cx="http://schemas.microsoft.com/office/drawing/2014/chartex" xmlns:cx1="http://schemas.microsoft.com/office/drawing/2015/9/8/chartex" xmlns:cx2="http://schemas.microsoft.com/office/drawing/2015/10/21/chartex" xmlns:cx3="http://schemas.microsoft.com/office/drawing/2016/5/9/chartex" xmlns:cx4="http://schemas.microsoft.com/office/drawing/2016/5/10/chartex" xmlns:cx5="http://schemas.microsoft.com/office/drawing/2016/5/11/chartex" xmlns:cx6="http://schemas.microsoft.com/office/drawing/2016/5/12/chartex" xmlns:cx7="http://schemas.microsoft.com/office/drawing/2016/5/13/chartex" xmlns:cx8="http://schemas.microsoft.com/office/drawing/2016/5/14/chartex" xmlns:mc="http://schemas.openxmlformats.org/markup-compatibility/2006" xmlns:aink="http://schemas.microsoft.com/office/drawing/2016/ink" xmlns:am3d="http://schemas.microsoft.com/office/drawing/2017/model3d" xmlns:o="urn:schemas-microsoft-com:office:office" xmlns:r="http://schemas.openxmlformats.org/officeDocument/2006/relationships" xmlns:m="http://schemas.openxmlformats.org/officeDocument/2006/math" xmlns:v="urn:schemas-microsoft-com:vml" xmlns:wp14="http://schemas.microsoft.com/office/word/2010/wordprocessingDrawing" xmlns:wp="http://schemas.openxmlformats.org/drawingml/2006/wordprocessingDrawing" xmlns:w10="urn:schemas-microsoft-com:office:word" xmlns:w="http://schemas.openxmlformats.org/wordprocessingml/2006/main" xmlns:w14="http://schemas.microsoft.com/office/word/2010/wordml" xmlns:w15="http://schemas.microsoft.com/office/word/2012/wordml" xmlns:w16cid="http://schemas.microsoft.com/office/word/2016/wordml/cid" xmlns:w16se="http://schemas.microsoft.com/office/word/2015/wordml/symex" xmlns:wpg="http://schemas.microsoft.com/office/word/2010/wordprocessingGroup" xmlns:wpi="http://schemas.microsoft.com/office/word/2010/wordprocessingInk" xmlns:wne="http://schemas.microsoft.com/office/word/2006/wordml" xmlns:wps="http://schemas.microsoft.com/office/word/2010/wordprocessingShape" mc:Ignorable="w14 w15 w16se w16cid wp14">
   <w:abstractNum w:abstractNumId="0" w15:restartNumberingAfterBreak="0">
+    <w:nsid w:val="32B03EC7"/>
+    <w:multiLevelType w:val="hybridMultilevel"/>
+    <w:tmpl w:val="B1FEFF00"/>
+    <w:lvl w:ilvl="0" w:tplc="912AA3E2">
+      <w:start w:val="1"/>
+      <w:numFmt w:val="decimal"/>
+      <w:lvlText w:val="%1-"/>
+      <w:lvlJc w:val="left"/>
+      <w:pPr>
+        <w:ind w:left="720" w:hanging="360"/>
+      </w:pPr>
+      <w:rPr>
+        <w:rFonts w:hint="default"/>
+      </w:rPr>
+    </w:lvl>
+    <w:lvl w:ilvl="1" w:tplc="04090019" w:tentative="1">
+      <w:start w:val="1"/>
+      <w:numFmt w:val="lowerLetter"/>
+      <w:lvlText w:val="%2."/>
+      <w:lvlJc w:val="left"/>
+      <w:pPr>
+        <w:ind w:left="1440" w:hanging="360"/>
+      </w:pPr>
+    </w:lvl>
+    <w:lvl w:ilvl="2" w:tplc="0409001B" w:tentative="1">
+      <w:start w:val="1"/>
+      <w:numFmt w:val="lowerRoman"/>
+      <w:lvlText w:val="%3."/>
+      <w:lvlJc w:val="right"/>
+      <w:pPr>
+        <w:ind w:left="2160" w:hanging="180"/>
+      </w:pPr>
+    </w:lvl>
+    <w:lvl w:ilvl="3" w:tplc="0409000F" w:tentative="1">
+      <w:start w:val="1"/>
+      <w:numFmt w:val="decimal"/>
+      <w:lvlText w:val="%4."/>
+      <w:lvlJc w:val="left"/>
+      <w:pPr>
+        <w:ind w:left="2880" w:hanging="360"/>
+      </w:pPr>
+    </w:lvl>
+    <w:lvl w:ilvl="4" w:tplc="04090019" w:tentative="1">
+      <w:start w:val="1"/>
+      <w:numFmt w:val="lowerLetter"/>
+      <w:lvlText w:val="%5."/>
+      <w:lvlJc w:val="left"/>
+      <w:pPr>
+        <w:ind w:left="3600" w:hanging="360"/>
+      </w:pPr>
+    </w:lvl>
+    <w:lvl w:ilvl="5" w:tplc="0409001B" w:tentative="1">
+      <w:start w:val="1"/>
+      <w:numFmt w:val="lowerRoman"/>
+      <w:lvlText w:val="%6."/>
+      <w:lvlJc w:val="right"/>
+      <w:pPr>
+        <w:ind w:left="4320" w:hanging="180"/>
+      </w:pPr>
+    </w:lvl>
+    <w:lvl w:ilvl="6" w:tplc="0409000F" w:tentative="1">
+      <w:start w:val="1"/>
+      <w:numFmt w:val="decimal"/>
+      <w:lvlText w:val="%7."/>
+      <w:lvlJc w:val="left"/>
+      <w:pPr>
+        <w:ind w:left="5040" w:hanging="360"/>
+      </w:pPr>
+    </w:lvl>
+    <w:lvl w:ilvl="7" w:tplc="04090019" w:tentative="1">
+      <w:start w:val="1"/>
+      <w:numFmt w:val="lowerLetter"/>
+      <w:lvlText w:val="%8."/>
+      <w:lvlJc w:val="left"/>
+      <w:pPr>
+        <w:ind w:left="5760" w:hanging="360"/>
+      </w:pPr>
+    </w:lvl>
+    <w:lvl w:ilvl="8" w:tplc="0409001B" w:tentative="1">
+      <w:start w:val="1"/>
+      <w:numFmt w:val="lowerRoman"/>
+      <w:lvlText w:val="%9."/>
+      <w:lvlJc w:val="right"/>
+      <w:pPr>
+        <w:ind w:left="6480" w:hanging="180"/>
+      </w:pPr>
+    </w:lvl>
+  </w:abstractNum>
+  <w:abstractNum w:abstractNumId="1" w15:restartNumberingAfterBreak="0">
+    <w:nsid w:val="47653DF9"/>
+    <w:multiLevelType w:val="hybridMultilevel"/>
+    <w:tmpl w:val="9B92BD3A"/>
+    <w:lvl w:ilvl="0" w:tplc="AE3A7B24">
+      <w:numFmt w:val="bullet"/>
+      <w:lvlText w:val="-"/>
+      <w:lvlJc w:val="left"/>
+      <w:pPr>
+        <w:ind w:left="720" w:hanging="360"/>
+      </w:pPr>
+      <w:rPr>
+        <w:rFonts w:ascii="Times New Roman" w:eastAsiaTheme="minorHAnsi" w:hAnsi="Times New Roman" w:cs="Times New Roman" w:hint="default"/>
+      </w:rPr>
+    </w:lvl>
+    <w:lvl w:ilvl="1" w:tplc="04090003">
+      <w:start w:val="1"/>
+      <w:numFmt w:val="bullet"/>
+      <w:lvlText w:val="o"/>
+      <w:lvlJc w:val="left"/>
+      <w:pPr>
+        <w:ind w:left="1440" w:hanging="360"/>
+      </w:pPr>
+      <w:rPr>
+        <w:rFonts w:ascii="Courier New" w:hAnsi="Courier New" w:cs="Courier New" w:hint="default"/>
+      </w:rPr>
+    </w:lvl>
+    <w:lvl w:ilvl="2" w:tplc="04090005" w:tentative="1">
+      <w:start w:val="1"/>
+      <w:numFmt w:val="bullet"/>
+      <w:lvlText w:val=""/>
+      <w:lvlJc w:val="left"/>
+      <w:pPr>
+        <w:ind w:left="2160" w:hanging="360"/>
+      </w:pPr>
+      <w:rPr>
+        <w:rFonts w:ascii="Wingdings" w:hAnsi="Wingdings" w:hint="default"/>
+      </w:rPr>
+    </w:lvl>
+    <w:lvl w:ilvl="3" w:tplc="04090001" w:tentative="1">
+      <w:start w:val="1"/>
+      <w:numFmt w:val="bullet"/>
+      <w:lvlText w:val=""/>
+      <w:lvlJc w:val="left"/>
+      <w:pPr>
+        <w:ind w:left="2880" w:hanging="360"/>
+      </w:pPr>
+      <w:rPr>
+        <w:rFonts w:ascii="Symbol" w:hAnsi="Symbol" w:hint="default"/>
+      </w:rPr>
+    </w:lvl>
+    <w:lvl w:ilvl="4" w:tplc="04090003" w:tentative="1">
+      <w:start w:val="1"/>
+      <w:numFmt w:val="bullet"/>
+      <w:lvlText w:val="o"/>
+      <w:lvlJc w:val="left"/>
+      <w:pPr>
+        <w:ind w:left="3600" w:hanging="360"/>
+      </w:pPr>
+      <w:rPr>
+        <w:rFonts w:ascii="Courier New" w:hAnsi="Courier New" w:cs="Courier New" w:hint="default"/>
+      </w:rPr>
+    </w:lvl>
+    <w:lvl w:ilvl="5" w:tplc="04090005" w:tentative="1">
+      <w:start w:val="1"/>
+      <w:numFmt w:val="bullet"/>
+      <w:lvlText w:val=""/>
+      <w:lvlJc w:val="left"/>
+      <w:pPr>
+        <w:ind w:left="4320" w:hanging="360"/>
+      </w:pPr>
+      <w:rPr>
+        <w:rFonts w:ascii="Wingdings" w:hAnsi="Wingdings" w:hint="default"/>
+      </w:rPr>
+    </w:lvl>
+    <w:lvl w:ilvl="6" w:tplc="04090001" w:tentative="1">
+      <w:start w:val="1"/>
+      <w:numFmt w:val="bullet"/>
+      <w:lvlText w:val=""/>
+      <w:lvlJc w:val="left"/>
+      <w:pPr>
+        <w:ind w:left="5040" w:hanging="360"/>
+      </w:pPr>
+      <w:rPr>
+        <w:rFonts w:ascii="Symbol" w:hAnsi="Symbol" w:hint="default"/>
+      </w:rPr>
+    </w:lvl>
+    <w:lvl w:ilvl="7" w:tplc="04090003" w:tentative="1">
+      <w:start w:val="1"/>
+      <w:numFmt w:val="bullet"/>
+      <w:lvlText w:val="o"/>
+      <w:lvlJc w:val="left"/>
+      <w:pPr>
+        <w:ind w:left="5760" w:hanging="360"/>
+      </w:pPr>
+      <w:rPr>
+        <w:rFonts w:ascii="Courier New" w:hAnsi="Courier New" w:cs="Courier New" w:hint="default"/>
+      </w:rPr>
+    </w:lvl>
+    <w:lvl w:ilvl="8" w:tplc="04090005" w:tentative="1">
+      <w:start w:val="1"/>
+      <w:numFmt w:val="bullet"/>
+      <w:lvlText w:val=""/>
+      <w:lvlJc w:val="left"/>
+      <w:pPr>
+        <w:ind w:left="6480" w:hanging="360"/>
+      </w:pPr>
+      <w:rPr>
+        <w:rFonts w:ascii="Wingdings" w:hAnsi="Wingdings" w:hint="default"/>
+      </w:rPr>
+    </w:lvl>
+  </w:abstractNum>
+  <w:abstractNum w:abstractNumId="2" w15:restartNumberingAfterBreak="0">
     <w:nsid w:val="4C3A1D38"/>
     <w:multiLevelType w:val="hybridMultilevel"/>
     <w:tmpl w:val="6B18E986"/>
@@ -1020,7 +3039,7 @@
       </w:pPr>
     </w:lvl>
   </w:abstractNum>
-  <w:abstractNum w:abstractNumId="1" w15:restartNumberingAfterBreak="0">
+  <w:abstractNum w:abstractNumId="3" w15:restartNumberingAfterBreak="0">
     <w:nsid w:val="66644554"/>
     <w:multiLevelType w:val="hybridMultilevel"/>
     <w:tmpl w:val="94AC1948"/>
@@ -1109,7 +3128,7 @@
       </w:pPr>
     </w:lvl>
   </w:abstractNum>
-  <w:abstractNum w:abstractNumId="2" w15:restartNumberingAfterBreak="0">
+  <w:abstractNum w:abstractNumId="4" w15:restartNumberingAfterBreak="0">
     <w:nsid w:val="77721FE1"/>
     <w:multiLevelType w:val="hybridMultilevel"/>
     <w:tmpl w:val="FF22797E"/>
@@ -1199,12 +3218,18 @@
     </w:lvl>
   </w:abstractNum>
   <w:num w:numId="1">
+    <w:abstractNumId w:val="3"/>
+  </w:num>
+  <w:num w:numId="2">
+    <w:abstractNumId w:val="4"/>
+  </w:num>
+  <w:num w:numId="3">
+    <w:abstractNumId w:val="2"/>
+  </w:num>
+  <w:num w:numId="4">
     <w:abstractNumId w:val="1"/>
   </w:num>
-  <w:num w:numId="2">
-    <w:abstractNumId w:val="2"/>
-  </w:num>
-  <w:num w:numId="3">
+  <w:num w:numId="5">
     <w:abstractNumId w:val="0"/>
   </w:num>
 </w:numbering>
@@ -1333,6 +3358,7 @@
     <w:lsdException w:name="HTML Sample" w:semiHidden="1" w:unhideWhenUsed="1"/>
     <w:lsdException w:name="HTML Typewriter" w:semiHidden="1" w:unhideWhenUsed="1"/>
     <w:lsdException w:name="HTML Variable" w:semiHidden="1" w:unhideWhenUsed="1"/>
+    <w:lsdException w:name="Normal Table" w:semiHidden="1" w:unhideWhenUsed="1"/>
     <w:lsdException w:name="annotation subject" w:semiHidden="1" w:unhideWhenUsed="1"/>
     <w:lsdException w:name="No List" w:semiHidden="1" w:unhideWhenUsed="1"/>
     <w:lsdException w:name="Outline List 1" w:semiHidden="1" w:unhideWhenUsed="1"/>
@@ -1375,8 +3401,11 @@
     <w:lsdException w:name="Table Contemporary" w:semiHidden="1" w:unhideWhenUsed="1"/>
     <w:lsdException w:name="Table Elegant" w:semiHidden="1" w:unhideWhenUsed="1"/>
     <w:lsdException w:name="Table Professional" w:semiHidden="1" w:unhideWhenUsed="1"/>
+    <w:lsdException w:name="Table Subtle 1" w:semiHidden="1" w:unhideWhenUsed="1"/>
     <w:lsdException w:name="Table Subtle 2" w:semiHidden="1" w:unhideWhenUsed="1"/>
     <w:lsdException w:name="Table Web 1" w:semiHidden="1" w:unhideWhenUsed="1"/>
+    <w:lsdException w:name="Table Web 2" w:semiHidden="1" w:unhideWhenUsed="1"/>
+    <w:lsdException w:name="Table Web 3" w:semiHidden="1" w:unhideWhenUsed="1"/>
     <w:lsdException w:name="Balloon Text" w:semiHidden="1" w:unhideWhenUsed="1"/>
     <w:lsdException w:name="Table Grid" w:uiPriority="39"/>
     <w:lsdException w:name="Table Theme" w:semiHidden="1" w:unhideWhenUsed="1"/>
@@ -1608,7 +3637,6 @@
   <w:style w:type="character" w:default="1" w:styleId="DefaultParagraphFont">
     <w:name w:val="Default Paragraph Font"/>
     <w:uiPriority w:val="1"/>
-    <w:semiHidden/>
     <w:unhideWhenUsed/>
   </w:style>
   <w:style w:type="table" w:default="1" w:styleId="TableNormal">

</xml_diff>